<commit_message>
Added Output Screen Shot for Regressor and clustering
</commit_message>
<xml_diff>
--- a/Data_Mining_Final_Project.docx
+++ b/Data_Mining_Final_Project.docx
@@ -11,7 +11,7 @@
           <w:noProof/>
         </w:rPr>
         <w:drawing>
-          <wp:inline distT="0" distB="0" distL="0" distR="0">
+          <wp:inline distT="0" distB="0" distL="0" distR="0" wp14:anchorId="75691D34" wp14:editId="5C9240FC">
             <wp:extent cx="2156460" cy="2125980"/>
             <wp:effectExtent l="0" t="0" r="0" b="7620"/>
             <wp:docPr id="1" name="Picture 1" descr="Related image"/>
@@ -237,7 +237,7 @@
           <w:noProof/>
         </w:rPr>
         <w:drawing>
-          <wp:inline distT="0" distB="0" distL="0" distR="0" wp14:anchorId="2FB39167" wp14:editId="20D76440">
+          <wp:inline distT="0" distB="0" distL="0" distR="0" wp14:anchorId="71D3EF5E" wp14:editId="6A92D199">
             <wp:extent cx="3228512" cy="2743200"/>
             <wp:effectExtent l="0" t="0" r="0" b="0"/>
             <wp:docPr id="9" name="Picture 9"/>
@@ -283,7 +283,7 @@
           <w:noProof/>
         </w:rPr>
         <w:drawing>
-          <wp:inline distT="0" distB="0" distL="0" distR="0" wp14:anchorId="1F72A4C6" wp14:editId="4333A959">
+          <wp:inline distT="0" distB="0" distL="0" distR="0" wp14:anchorId="1D7FBC84" wp14:editId="486FD6F0">
             <wp:extent cx="3261151" cy="2794277"/>
             <wp:effectExtent l="0" t="0" r="0" b="6350"/>
             <wp:docPr id="10" name="Picture 10"/>
@@ -330,7 +330,7 @@
         </w:rPr>
         <w:lastRenderedPageBreak/>
         <w:drawing>
-          <wp:inline distT="0" distB="0" distL="0" distR="0" wp14:anchorId="51D1B477" wp14:editId="1790FA54">
+          <wp:inline distT="0" distB="0" distL="0" distR="0" wp14:anchorId="05959DDE" wp14:editId="57D5F79B">
             <wp:extent cx="3040380" cy="3447063"/>
             <wp:effectExtent l="0" t="0" r="7620" b="1270"/>
             <wp:docPr id="11" name="Picture 11"/>
@@ -376,7 +376,7 @@
           <w:noProof/>
         </w:rPr>
         <w:drawing>
-          <wp:inline distT="0" distB="0" distL="0" distR="0" wp14:anchorId="6437E830" wp14:editId="4F0FB0B7">
+          <wp:inline distT="0" distB="0" distL="0" distR="0" wp14:anchorId="4688EAB9" wp14:editId="0DA186E3">
             <wp:extent cx="3073815" cy="2630805"/>
             <wp:effectExtent l="0" t="0" r="0" b="0"/>
             <wp:docPr id="12" name="Picture 12"/>
@@ -547,58 +547,13 @@
       </w:r>
       <w:r>
         <w:rPr>
-          <w:highlight w:val="yellow"/>
-        </w:rPr>
-        <w:t>//insert the results here</w:t>
-      </w:r>
-    </w:p>
-    <w:p>
-      <w:pPr>
-        <w:pStyle w:val="ListParagraph"/>
-        <w:numPr>
-          <w:ilvl w:val="0"/>
-          <w:numId w:val="4"/>
-        </w:numPr>
-        <w:rPr>
-          <w:b/>
-          <w:bCs/>
-        </w:rPr>
-      </w:pPr>
-      <w:r>
-        <w:rPr>
-          <w:b/>
-          <w:bCs/>
-        </w:rPr>
-        <w:t>Classifiers:</w:t>
-      </w:r>
-      <w:r>
-        <w:t xml:space="preserve"> for the classifiers we used the Wisconsin Breast Cancer dataset </w:t>
-      </w:r>
-      <w:r>
-        <w:t>from Kaggle</w:t>
-      </w:r>
-      <w:r>
-        <w:rPr>
-          <w:b/>
-          <w:bCs/>
-        </w:rPr>
-        <w:t xml:space="preserve"> after</w:t>
-      </w:r>
-      <w:r>
-        <w:t xml:space="preserve"> removing the irrelevant columns like the ID and got the following results.</w:t>
-      </w:r>
-      <w:r>
-        <w:br/>
-      </w:r>
-      <w:r>
-        <w:rPr>
           <w:noProof/>
         </w:rPr>
         <w:drawing>
-          <wp:inline distT="0" distB="0" distL="0" distR="0" wp14:anchorId="53EBACF8" wp14:editId="60816488">
-            <wp:extent cx="4133850" cy="2162175"/>
+          <wp:inline distT="0" distB="0" distL="0" distR="0" wp14:anchorId="5F076EC2" wp14:editId="3B30F2A7">
+            <wp:extent cx="4133850" cy="4448175"/>
             <wp:effectExtent l="0" t="0" r="0" b="9525"/>
-            <wp:docPr id="13" name="Picture 13"/>
+            <wp:docPr id="2" name="Picture 2"/>
             <wp:cNvGraphicFramePr>
               <a:graphicFrameLocks xmlns:a="http://schemas.openxmlformats.org/drawingml/2006/main" noChangeAspect="1"/>
             </wp:cNvGraphicFramePr>
@@ -618,6 +573,82 @@
                   <pic:spPr>
                     <a:xfrm>
                       <a:off x="0" y="0"/>
+                      <a:ext cx="4133850" cy="4448175"/>
+                    </a:xfrm>
+                    <a:prstGeom prst="rect">
+                      <a:avLst/>
+                    </a:prstGeom>
+                  </pic:spPr>
+                </pic:pic>
+              </a:graphicData>
+            </a:graphic>
+          </wp:inline>
+        </w:drawing>
+      </w:r>
+    </w:p>
+    <w:p>
+      <w:pPr>
+        <w:pStyle w:val="ListParagraph"/>
+        <w:numPr>
+          <w:ilvl w:val="0"/>
+          <w:numId w:val="4"/>
+        </w:numPr>
+        <w:rPr>
+          <w:b/>
+          <w:bCs/>
+        </w:rPr>
+      </w:pPr>
+      <w:r>
+        <w:rPr>
+          <w:b/>
+          <w:bCs/>
+        </w:rPr>
+        <w:t>Classifiers:</w:t>
+      </w:r>
+      <w:r>
+        <w:t xml:space="preserve"> for the classifiers we used the Wisconsin Breast Cancer dataset from Kaggle</w:t>
+      </w:r>
+      <w:r>
+        <w:rPr>
+          <w:b/>
+          <w:bCs/>
+        </w:rPr>
+        <w:t xml:space="preserve"> after</w:t>
+      </w:r>
+      <w:r>
+        <w:t xml:space="preserve"> removing the irrelevant columns like the ID and got the following results.</w:t>
+      </w:r>
+      <w:r>
+        <w:br/>
+      </w:r>
+      <w:r>
+        <w:rPr>
+          <w:noProof/>
+        </w:rPr>
+        <w:drawing>
+          <wp:inline distT="0" distB="0" distL="0" distR="0" wp14:anchorId="08C0777A" wp14:editId="5AB441F6">
+            <wp:extent cx="4133850" cy="2162175"/>
+            <wp:effectExtent l="0" t="0" r="0" b="9525"/>
+            <wp:docPr id="13" name="Picture 13"/>
+            <wp:cNvGraphicFramePr>
+              <a:graphicFrameLocks xmlns:a="http://schemas.openxmlformats.org/drawingml/2006/main" noChangeAspect="1"/>
+            </wp:cNvGraphicFramePr>
+            <a:graphic xmlns:a="http://schemas.openxmlformats.org/drawingml/2006/main">
+              <a:graphicData uri="http://schemas.openxmlformats.org/drawingml/2006/picture">
+                <pic:pic xmlns:pic="http://schemas.openxmlformats.org/drawingml/2006/picture">
+                  <pic:nvPicPr>
+                    <pic:cNvPr id="1" name=""/>
+                    <pic:cNvPicPr/>
+                  </pic:nvPicPr>
+                  <pic:blipFill>
+                    <a:blip r:embed="rId12"/>
+                    <a:stretch>
+                      <a:fillRect/>
+                    </a:stretch>
+                  </pic:blipFill>
+                  <pic:spPr>
+                    <a:xfrm>
+                      <a:off x="0" y="0"/>
                       <a:ext cx="4133850" cy="2162175"/>
                     </a:xfrm>
                     <a:prstGeom prst="rect">
@@ -636,6 +667,16 @@
     </w:p>
     <w:p>
       <w:pPr>
+        <w:rPr>
+          <w:b/>
+          <w:bCs/>
+        </w:rPr>
+      </w:pPr>
+      <w:bookmarkStart w:id="0" w:name="_GoBack"/>
+      <w:bookmarkEnd w:id="0"/>
+    </w:p>
+    <w:p>
+      <w:pPr>
         <w:pStyle w:val="ListParagraph"/>
         <w:numPr>
           <w:ilvl w:val="0"/>
@@ -651,19 +692,144 @@
           <w:b/>
           <w:bCs/>
         </w:rPr>
+        <w:lastRenderedPageBreak/>
         <w:t>Clustering:</w:t>
       </w:r>
       <w:r>
         <w:t xml:space="preserve"> for the clustering we used the IRIS dataset after removing the class label and got the following results.</w:t>
       </w:r>
+    </w:p>
+    <w:p>
+      <w:pPr>
+        <w:pStyle w:val="ListParagraph"/>
+        <w:rPr>
+          <w:b/>
+          <w:bCs/>
+        </w:rPr>
+      </w:pPr>
+      <w:r>
+        <w:rPr>
+          <w:b/>
+          <w:bCs/>
+        </w:rPr>
+        <w:t>Real Clustering after encoding</w:t>
+      </w:r>
       <w:r>
         <w:br/>
       </w:r>
       <w:r>
         <w:rPr>
-          <w:highlight w:val="yellow"/>
-        </w:rPr>
-        <w:t>//insert the results here</w:t>
+          <w:noProof/>
+        </w:rPr>
+        <w:drawing>
+          <wp:inline distT="0" distB="0" distL="0" distR="0" wp14:anchorId="23C40DDE" wp14:editId="3354CC66">
+            <wp:extent cx="5105400" cy="781050"/>
+            <wp:effectExtent l="0" t="0" r="0" b="0"/>
+            <wp:docPr id="3" name="Picture 3"/>
+            <wp:cNvGraphicFramePr>
+              <a:graphicFrameLocks xmlns:a="http://schemas.openxmlformats.org/drawingml/2006/main" noChangeAspect="1"/>
+            </wp:cNvGraphicFramePr>
+            <a:graphic xmlns:a="http://schemas.openxmlformats.org/drawingml/2006/main">
+              <a:graphicData uri="http://schemas.openxmlformats.org/drawingml/2006/picture">
+                <pic:pic xmlns:pic="http://schemas.openxmlformats.org/drawingml/2006/picture">
+                  <pic:nvPicPr>
+                    <pic:cNvPr id="1" name=""/>
+                    <pic:cNvPicPr/>
+                  </pic:nvPicPr>
+                  <pic:blipFill>
+                    <a:blip r:embed="rId13"/>
+                    <a:stretch>
+                      <a:fillRect/>
+                    </a:stretch>
+                  </pic:blipFill>
+                  <pic:spPr>
+                    <a:xfrm>
+                      <a:off x="0" y="0"/>
+                      <a:ext cx="5105400" cy="781050"/>
+                    </a:xfrm>
+                    <a:prstGeom prst="rect">
+                      <a:avLst/>
+                    </a:prstGeom>
+                  </pic:spPr>
+                </pic:pic>
+              </a:graphicData>
+            </a:graphic>
+          </wp:inline>
+        </w:drawing>
+      </w:r>
+    </w:p>
+    <w:p>
+      <w:pPr>
+        <w:pStyle w:val="ListParagraph"/>
+        <w:rPr>
+          <w:b/>
+          <w:bCs/>
+        </w:rPr>
+      </w:pPr>
+    </w:p>
+    <w:p>
+      <w:pPr>
+        <w:pStyle w:val="ListParagraph"/>
+        <w:rPr>
+          <w:b/>
+          <w:bCs/>
+        </w:rPr>
+      </w:pPr>
+      <w:r>
+        <w:rPr>
+          <w:b/>
+          <w:bCs/>
+        </w:rPr>
+        <w:t>Output Clustering</w:t>
+      </w:r>
+    </w:p>
+    <w:p>
+      <w:pPr>
+        <w:pStyle w:val="ListParagraph"/>
+        <w:rPr>
+          <w:b/>
+          <w:bCs/>
+        </w:rPr>
+      </w:pPr>
+      <w:r>
+        <w:rPr>
+          <w:noProof/>
+        </w:rPr>
+        <w:drawing>
+          <wp:inline distT="0" distB="0" distL="0" distR="0" wp14:anchorId="468662CC" wp14:editId="2C88FA7C">
+            <wp:extent cx="5095875" cy="838200"/>
+            <wp:effectExtent l="0" t="0" r="9525" b="0"/>
+            <wp:docPr id="4" name="Picture 4"/>
+            <wp:cNvGraphicFramePr>
+              <a:graphicFrameLocks xmlns:a="http://schemas.openxmlformats.org/drawingml/2006/main" noChangeAspect="1"/>
+            </wp:cNvGraphicFramePr>
+            <a:graphic xmlns:a="http://schemas.openxmlformats.org/drawingml/2006/main">
+              <a:graphicData uri="http://schemas.openxmlformats.org/drawingml/2006/picture">
+                <pic:pic xmlns:pic="http://schemas.openxmlformats.org/drawingml/2006/picture">
+                  <pic:nvPicPr>
+                    <pic:cNvPr id="1" name=""/>
+                    <pic:cNvPicPr/>
+                  </pic:nvPicPr>
+                  <pic:blipFill>
+                    <a:blip r:embed="rId14"/>
+                    <a:stretch>
+                      <a:fillRect/>
+                    </a:stretch>
+                  </pic:blipFill>
+                  <pic:spPr>
+                    <a:xfrm>
+                      <a:off x="0" y="0"/>
+                      <a:ext cx="5095875" cy="838200"/>
+                    </a:xfrm>
+                    <a:prstGeom prst="rect">
+                      <a:avLst/>
+                    </a:prstGeom>
+                  </pic:spPr>
+                </pic:pic>
+              </a:graphicData>
+            </a:graphic>
+          </wp:inline>
+        </w:drawing>
       </w:r>
     </w:p>
     <w:p>
@@ -673,9 +839,8 @@
       <w:r>
         <w:t>Implementation</w:t>
       </w:r>
-      <w:bookmarkStart w:id="0" w:name="_GoBack"/>
-      <w:bookmarkEnd w:id="0"/>
-    </w:p>
+    </w:p>
+    <w:p/>
     <w:sectPr>
       <w:pgSz w:w="12240" w:h="15840"/>
       <w:pgMar w:top="1440" w:right="1440" w:bottom="1440" w:left="1440" w:header="720" w:footer="720" w:gutter="0"/>
@@ -1064,7 +1229,7 @@
       </w:pPr>
     </w:pPrDefault>
   </w:docDefaults>
-  <w:latentStyles w:defLockedState="0" w:defUIPriority="99" w:defSemiHidden="0" w:defUnhideWhenUsed="0" w:defQFormat="0" w:count="375">
+  <w:latentStyles w:defLockedState="0" w:defUIPriority="99" w:defSemiHidden="0" w:defUnhideWhenUsed="0" w:defQFormat="0" w:count="376">
     <w:lsdException w:name="Normal" w:uiPriority="0" w:qFormat="1"/>
     <w:lsdException w:name="heading 1" w:uiPriority="9" w:qFormat="1"/>
     <w:lsdException w:name="heading 2" w:semiHidden="1" w:uiPriority="9" w:unhideWhenUsed="1" w:qFormat="1"/>
@@ -1170,7 +1335,6 @@
     <w:lsdException w:name="HTML Sample" w:semiHidden="1" w:unhideWhenUsed="1"/>
     <w:lsdException w:name="HTML Typewriter" w:semiHidden="1" w:unhideWhenUsed="1"/>
     <w:lsdException w:name="HTML Variable" w:semiHidden="1" w:unhideWhenUsed="1"/>
-    <w:lsdException w:name="Normal Table" w:semiHidden="1" w:unhideWhenUsed="1"/>
     <w:lsdException w:name="annotation subject" w:semiHidden="1" w:unhideWhenUsed="1"/>
     <w:lsdException w:name="No List" w:semiHidden="1" w:unhideWhenUsed="1"/>
     <w:lsdException w:name="Outline List 1" w:semiHidden="1" w:unhideWhenUsed="1"/>
@@ -1217,10 +1381,8 @@
     <w:lsdException w:name="Table Subtle 2" w:semiHidden="1" w:unhideWhenUsed="1"/>
     <w:lsdException w:name="Table Web 1" w:semiHidden="1" w:unhideWhenUsed="1"/>
     <w:lsdException w:name="Table Web 2" w:semiHidden="1" w:unhideWhenUsed="1"/>
-    <w:lsdException w:name="Table Web 3" w:semiHidden="1" w:unhideWhenUsed="1"/>
     <w:lsdException w:name="Balloon Text" w:semiHidden="1" w:unhideWhenUsed="1"/>
     <w:lsdException w:name="Table Grid" w:uiPriority="39"/>
-    <w:lsdException w:name="Table Theme" w:semiHidden="1" w:unhideWhenUsed="1"/>
     <w:lsdException w:name="Placeholder Text" w:semiHidden="1"/>
     <w:lsdException w:name="No Spacing" w:uiPriority="1" w:qFormat="1"/>
     <w:lsdException w:name="Light Shading" w:uiPriority="60"/>
@@ -1440,6 +1602,7 @@
     <w:lsdException w:name="Smart Hyperlink" w:semiHidden="1" w:unhideWhenUsed="1"/>
     <w:lsdException w:name="Hashtag" w:semiHidden="1" w:unhideWhenUsed="1"/>
     <w:lsdException w:name="Unresolved Mention" w:semiHidden="1" w:unhideWhenUsed="1"/>
+    <w:lsdException w:name="Smart Link" w:semiHidden="1" w:unhideWhenUsed="1"/>
   </w:latentStyles>
   <w:style w:type="paragraph" w:default="1" w:styleId="Normal">
     <w:name w:val="Normal"/>
@@ -1850,7 +2013,7 @@
 </file>
 
 <file path=customXml/itemProps1.xml><?xml version="1.0" encoding="utf-8"?>
-<ds:datastoreItem xmlns:ds="http://schemas.openxmlformats.org/officeDocument/2006/customXml" ds:itemID="{F770DF63-23AB-4770-94CE-B349B9E9D583}">
+<ds:datastoreItem xmlns:ds="http://schemas.openxmlformats.org/officeDocument/2006/customXml" ds:itemID="{38CB6ED9-105D-43E2-85F4-F6585209A8BC}">
   <ds:schemaRefs>
     <ds:schemaRef ds:uri="http://schemas.openxmlformats.org/officeDocument/2006/bibliography"/>
   </ds:schemaRefs>

</xml_diff>

<commit_message>
Add an image of visualizer
</commit_message>
<xml_diff>
--- a/Data_Mining_Final_Project.docx
+++ b/Data_Mining_Final_Project.docx
@@ -1018,12 +1018,65 @@
         </w:numPr>
       </w:pPr>
       <w:r>
-        <w:t>Histogram: shows a distribution of each attribute on it’s own for deeper analysis of each attribute</w:t>
+        <w:t xml:space="preserve">Histogram: shows a distribution of each attribute on </w:t>
+      </w:r>
+      <w:proofErr w:type="gramStart"/>
+      <w:r>
+        <w:t>it’s</w:t>
+      </w:r>
+      <w:proofErr w:type="gramEnd"/>
+      <w:r>
+        <w:t xml:space="preserve"> own for deeper analysis of each attribute</w:t>
       </w:r>
       <w:r>
         <w:t>.</w:t>
       </w:r>
+    </w:p>
+    <w:p>
+      <w:pPr>
+        <w:ind w:left="720"/>
+      </w:pPr>
       <w:bookmarkStart w:id="0" w:name="_GoBack"/>
+      <w:r>
+        <w:rPr>
+          <w:noProof/>
+        </w:rPr>
+        <w:drawing>
+          <wp:inline distT="0" distB="0" distL="0" distR="0" wp14:anchorId="4B031DA1" wp14:editId="08C6D815">
+            <wp:extent cx="4701540" cy="2404516"/>
+            <wp:effectExtent l="0" t="0" r="3810" b="0"/>
+            <wp:docPr id="6" name="Picture 6"/>
+            <wp:cNvGraphicFramePr>
+              <a:graphicFrameLocks xmlns:a="http://schemas.openxmlformats.org/drawingml/2006/main" noChangeAspect="1"/>
+            </wp:cNvGraphicFramePr>
+            <a:graphic xmlns:a="http://schemas.openxmlformats.org/drawingml/2006/main">
+              <a:graphicData uri="http://schemas.openxmlformats.org/drawingml/2006/picture">
+                <pic:pic xmlns:pic="http://schemas.openxmlformats.org/drawingml/2006/picture">
+                  <pic:nvPicPr>
+                    <pic:cNvPr id="1" name=""/>
+                    <pic:cNvPicPr/>
+                  </pic:nvPicPr>
+                  <pic:blipFill>
+                    <a:blip r:embed="rId16"/>
+                    <a:stretch>
+                      <a:fillRect/>
+                    </a:stretch>
+                  </pic:blipFill>
+                  <pic:spPr>
+                    <a:xfrm>
+                      <a:off x="0" y="0"/>
+                      <a:ext cx="4723079" cy="2415532"/>
+                    </a:xfrm>
+                    <a:prstGeom prst="rect">
+                      <a:avLst/>
+                    </a:prstGeom>
+                  </pic:spPr>
+                </pic:pic>
+              </a:graphicData>
+            </a:graphic>
+          </wp:inline>
+        </w:drawing>
+      </w:r>
       <w:bookmarkEnd w:id="0"/>
     </w:p>
     <w:sectPr>
@@ -2417,7 +2470,7 @@
 </file>
 
 <file path=customXml/itemProps1.xml><?xml version="1.0" encoding="utf-8"?>
-<ds:datastoreItem xmlns:ds="http://schemas.openxmlformats.org/officeDocument/2006/customXml" ds:itemID="{8035403D-C4E5-4464-A6B3-274F7274A68E}">
+<ds:datastoreItem xmlns:ds="http://schemas.openxmlformats.org/officeDocument/2006/customXml" ds:itemID="{81444D53-CE93-4CBA-AA25-7380FE621C50}">
   <ds:schemaRefs>
     <ds:schemaRef ds:uri="http://schemas.openxmlformats.org/officeDocument/2006/bibliography"/>
   </ds:schemaRefs>

</xml_diff>

<commit_message>
Added regressor and cluster in report
</commit_message>
<xml_diff>
--- a/Data_Mining_Final_Project.docx
+++ b/Data_Mining_Final_Project.docx
@@ -227,7 +227,13 @@
         <w:t xml:space="preserve">: </w:t>
       </w:r>
       <w:r>
-        <w:t>(box plot, violin plot, pair plot, histogram)</w:t>
+        <w:t>(box plot, violin plot, pair plot, histogram</w:t>
+      </w:r>
+      <w:r>
+        <w:t>, ScatterPlot</w:t>
+      </w:r>
+      <w:r>
+        <w:t>)</w:t>
       </w:r>
       <w:r>
         <w:br/>
@@ -506,6 +512,15 @@
     </w:p>
     <w:p>
       <w:pPr>
+        <w:ind w:left="360"/>
+        <w:rPr>
+          <w:b/>
+          <w:bCs/>
+        </w:rPr>
+      </w:pPr>
+    </w:p>
+    <w:p>
+      <w:pPr>
         <w:pStyle w:val="Heading1"/>
       </w:pPr>
       <w:r>
@@ -540,7 +555,13 @@
         <w:t xml:space="preserve">: </w:t>
       </w:r>
       <w:r>
-        <w:t>for the regressors we used the Diamonds dataset from Kaggle and got the following results.</w:t>
+        <w:t>for the regressors we used the Diamonds dataset from Kaggle and got the following results</w:t>
+      </w:r>
+      <w:r>
+        <w:t xml:space="preserve"> with Scatter plot for the input data</w:t>
+      </w:r>
+      <w:r>
+        <w:t>.</w:t>
       </w:r>
       <w:r>
         <w:br/>
@@ -851,15 +872,7 @@
         <w:ind w:left="720"/>
       </w:pPr>
       <w:r>
-        <w:t xml:space="preserve">The classifier was built as a wrapper around the SKLEARN library implementation for various classifiers which are: Decision tree, Naïve Bayesian, K Nearest Neighbors, and Random Forest. The classifier class passed a dictionary of arguments which </w:t>
-      </w:r>
-      <w:proofErr w:type="gramStart"/>
-      <w:r>
-        <w:t>have to</w:t>
-      </w:r>
-      <w:proofErr w:type="gramEnd"/>
-      <w:r>
-        <w:t xml:space="preserve"> be submitted by the user according to the selected classifier type.</w:t>
+        <w:t>The classifier was built as a wrapper around the SKLEARN library implementation for various classifiers which are: Decision tree, Naïve Bayesian, K Nearest Neighbors, and Random Forest. The classifier class passed a dictionary of arguments which have to be submitted by the user according to the selected classifier type.</w:t>
       </w:r>
     </w:p>
     <w:p>
@@ -921,131 +934,37 @@
         <w:ind w:left="720"/>
       </w:pPr>
       <w:r>
-        <w:rPr>
-          <w:highlight w:val="yellow"/>
-        </w:rPr>
-        <w:t>//write clustering here</w:t>
-      </w:r>
-    </w:p>
-    <w:p>
-      <w:pPr>
-        <w:pStyle w:val="Heading2"/>
-      </w:pPr>
-      <w:r>
-        <w:t>Regression</w:t>
-      </w:r>
-    </w:p>
-    <w:p>
-      <w:pPr>
-        <w:ind w:left="720"/>
-      </w:pPr>
-      <w:r>
-        <w:rPr>
-          <w:highlight w:val="yellow"/>
-        </w:rPr>
-        <w:t>//write clustering here</w:t>
-      </w:r>
-    </w:p>
-    <w:p>
-      <w:pPr>
-        <w:pStyle w:val="Heading2"/>
-      </w:pPr>
-      <w:r>
-        <w:t>Visualization</w:t>
-      </w:r>
-    </w:p>
-    <w:p>
-      <w:pPr>
-        <w:ind w:left="720"/>
-      </w:pPr>
-      <w:r>
-        <w:t>The visualizer class used predefined graphs from SEABORN and MATPLOTLIB that provides a reliable API for data exploration and extracting important features and discarding noise.</w:t>
-      </w:r>
-    </w:p>
-    <w:p>
-      <w:pPr>
-        <w:ind w:left="720"/>
-      </w:pPr>
-      <w:r>
-        <w:t xml:space="preserve">We have </w:t>
-      </w:r>
-      <w:r>
-        <w:t>used 4 different plots:</w:t>
-      </w:r>
-    </w:p>
-    <w:p>
-      <w:pPr>
-        <w:pStyle w:val="ListParagraph"/>
-        <w:numPr>
-          <w:ilvl w:val="0"/>
-          <w:numId w:val="6"/>
-        </w:numPr>
-      </w:pPr>
-      <w:r>
-        <w:t>Pair plot: allows to explore relations between different attributed in a dataset.</w:t>
-      </w:r>
-    </w:p>
-    <w:p>
-      <w:pPr>
-        <w:pStyle w:val="ListParagraph"/>
-        <w:numPr>
-          <w:ilvl w:val="0"/>
-          <w:numId w:val="6"/>
-        </w:numPr>
-      </w:pPr>
-      <w:r>
-        <w:t>Box plot: represents the interquartile range for all variables to be able to determine if outliers exist and gain important information about the distribution of the data</w:t>
-      </w:r>
-    </w:p>
-    <w:p>
-      <w:pPr>
-        <w:pStyle w:val="ListParagraph"/>
-        <w:numPr>
-          <w:ilvl w:val="0"/>
-          <w:numId w:val="6"/>
-        </w:numPr>
-      </w:pPr>
-      <w:r>
-        <w:t>Violin plot: shows the interquartile ranges for each variable while providing some representation for the attribute distribution at different values.</w:t>
-      </w:r>
-    </w:p>
-    <w:p>
-      <w:pPr>
-        <w:pStyle w:val="ListParagraph"/>
-        <w:numPr>
-          <w:ilvl w:val="0"/>
-          <w:numId w:val="6"/>
-        </w:numPr>
-      </w:pPr>
-      <w:r>
-        <w:t xml:space="preserve">Histogram: shows a distribution of each attribute on </w:t>
-      </w:r>
-      <w:proofErr w:type="gramStart"/>
-      <w:r>
-        <w:t>it’s</w:t>
-      </w:r>
-      <w:proofErr w:type="gramEnd"/>
-      <w:r>
-        <w:t xml:space="preserve"> own for deeper analysis of each attribute</w:t>
-      </w:r>
-      <w:r>
-        <w:t>.</w:t>
-      </w:r>
-    </w:p>
-    <w:p>
-      <w:pPr>
-        <w:ind w:left="720"/>
-      </w:pPr>
-      <w:bookmarkStart w:id="0" w:name="_GoBack"/>
+        <w:t xml:space="preserve">The clustering </w:t>
+      </w:r>
+      <w:r>
+        <w:t>was built as a wrapper around the SKLEARN library implementation for</w:t>
+      </w:r>
+      <w:r>
+        <w:t xml:space="preserve"> The KMEANS Cluster. </w:t>
+      </w:r>
+      <w:r>
+        <w:t xml:space="preserve">The </w:t>
+      </w:r>
+      <w:r>
+        <w:t xml:space="preserve">cluster </w:t>
+      </w:r>
+      <w:r>
+        <w:t>class passed a dictionary of arguments which have to be submitted by the user according to the selected classifier type.</w:t>
+      </w:r>
+    </w:p>
+    <w:p>
+      <w:pPr>
+        <w:ind w:left="360"/>
+      </w:pPr>
       <w:r>
         <w:rPr>
           <w:noProof/>
         </w:rPr>
         <w:drawing>
-          <wp:inline distT="0" distB="0" distL="0" distR="0" wp14:anchorId="4B031DA1" wp14:editId="08C6D815">
-            <wp:extent cx="4701540" cy="2404516"/>
-            <wp:effectExtent l="0" t="0" r="3810" b="0"/>
-            <wp:docPr id="6" name="Picture 6"/>
+          <wp:inline distT="0" distB="0" distL="0" distR="0" wp14:anchorId="4C1660E0" wp14:editId="118F5C00">
+            <wp:extent cx="3124200" cy="2266950"/>
+            <wp:effectExtent l="0" t="0" r="0" b="0"/>
+            <wp:docPr id="7" name="Picture 7"/>
             <wp:cNvGraphicFramePr>
               <a:graphicFrameLocks xmlns:a="http://schemas.openxmlformats.org/drawingml/2006/main" noChangeAspect="1"/>
             </wp:cNvGraphicFramePr>
@@ -1065,6 +984,257 @@
                   <pic:spPr>
                     <a:xfrm>
                       <a:off x="0" y="0"/>
+                      <a:ext cx="3124200" cy="2266950"/>
+                    </a:xfrm>
+                    <a:prstGeom prst="rect">
+                      <a:avLst/>
+                    </a:prstGeom>
+                  </pic:spPr>
+                </pic:pic>
+              </a:graphicData>
+            </a:graphic>
+          </wp:inline>
+        </w:drawing>
+      </w:r>
+    </w:p>
+    <w:p>
+      <w:pPr>
+        <w:pStyle w:val="Heading2"/>
+      </w:pPr>
+      <w:r>
+        <w:t>Regression</w:t>
+      </w:r>
+    </w:p>
+    <w:p>
+      <w:pPr>
+        <w:ind w:left="720"/>
+      </w:pPr>
+      <w:r>
+        <w:t xml:space="preserve">The </w:t>
+      </w:r>
+      <w:r>
+        <w:t>Regressor was</w:t>
+      </w:r>
+      <w:r>
+        <w:t xml:space="preserve"> built as a wrapper around the SKLEARN library implementation for various </w:t>
+      </w:r>
+      <w:r>
+        <w:t>regressors</w:t>
+      </w:r>
+      <w:r>
+        <w:t xml:space="preserve"> which are: </w:t>
+      </w:r>
+      <w:r>
+        <w:t xml:space="preserve">Linear </w:t>
+      </w:r>
+      <w:r>
+        <w:t>Regression,</w:t>
+      </w:r>
+      <w:r>
+        <w:t xml:space="preserve"> </w:t>
+      </w:r>
+      <w:r>
+        <w:t>Polynomial Regression</w:t>
+      </w:r>
+      <w:r>
+        <w:t xml:space="preserve">, </w:t>
+      </w:r>
+      <w:r>
+        <w:t>Decision</w:t>
+      </w:r>
+      <w:r>
+        <w:t xml:space="preserve"> Tree</w:t>
+      </w:r>
+      <w:r>
+        <w:t xml:space="preserve">, and </w:t>
+      </w:r>
+      <w:r>
+        <w:t>KNN Regressor</w:t>
+      </w:r>
+      <w:r>
+        <w:t xml:space="preserve">. The </w:t>
+      </w:r>
+      <w:r>
+        <w:t>Regressor</w:t>
+      </w:r>
+      <w:r>
+        <w:t xml:space="preserve"> class passed a dictionary of arguments which have to be submitted by the user according to the selected classifier type.</w:t>
+      </w:r>
+    </w:p>
+    <w:p>
+      <w:pPr>
+        <w:ind w:left="720"/>
+      </w:pPr>
+      <w:r>
+        <w:rPr>
+          <w:noProof/>
+        </w:rPr>
+        <w:drawing>
+          <wp:inline distT="0" distB="0" distL="0" distR="0" wp14:anchorId="25CF6811" wp14:editId="20D80CC0">
+            <wp:extent cx="4705350" cy="3714750"/>
+            <wp:effectExtent l="0" t="0" r="0" b="0"/>
+            <wp:docPr id="8" name="Picture 8"/>
+            <wp:cNvGraphicFramePr>
+              <a:graphicFrameLocks xmlns:a="http://schemas.openxmlformats.org/drawingml/2006/main" noChangeAspect="1"/>
+            </wp:cNvGraphicFramePr>
+            <a:graphic xmlns:a="http://schemas.openxmlformats.org/drawingml/2006/main">
+              <a:graphicData uri="http://schemas.openxmlformats.org/drawingml/2006/picture">
+                <pic:pic xmlns:pic="http://schemas.openxmlformats.org/drawingml/2006/picture">
+                  <pic:nvPicPr>
+                    <pic:cNvPr id="1" name=""/>
+                    <pic:cNvPicPr/>
+                  </pic:nvPicPr>
+                  <pic:blipFill>
+                    <a:blip r:embed="rId17"/>
+                    <a:stretch>
+                      <a:fillRect/>
+                    </a:stretch>
+                  </pic:blipFill>
+                  <pic:spPr>
+                    <a:xfrm>
+                      <a:off x="0" y="0"/>
+                      <a:ext cx="4705350" cy="3714750"/>
+                    </a:xfrm>
+                    <a:prstGeom prst="rect">
+                      <a:avLst/>
+                    </a:prstGeom>
+                  </pic:spPr>
+                </pic:pic>
+              </a:graphicData>
+            </a:graphic>
+          </wp:inline>
+        </w:drawing>
+      </w:r>
+    </w:p>
+    <w:p/>
+    <w:p>
+      <w:pPr>
+        <w:pStyle w:val="Heading2"/>
+      </w:pPr>
+      <w:r>
+        <w:t>Visualization</w:t>
+      </w:r>
+    </w:p>
+    <w:p>
+      <w:pPr>
+        <w:ind w:left="720"/>
+      </w:pPr>
+      <w:r>
+        <w:t>The visualizer class used predefined graphs from SEABORN and MATPLOTLIB that provides a reliable API for data exploration and extracting important features and discarding noise.</w:t>
+      </w:r>
+    </w:p>
+    <w:p>
+      <w:pPr>
+        <w:ind w:left="720"/>
+      </w:pPr>
+      <w:r>
+        <w:t xml:space="preserve">We have </w:t>
+      </w:r>
+      <w:r>
+        <w:t>used 4 different plots:</w:t>
+      </w:r>
+    </w:p>
+    <w:p>
+      <w:pPr>
+        <w:pStyle w:val="ListParagraph"/>
+        <w:numPr>
+          <w:ilvl w:val="0"/>
+          <w:numId w:val="6"/>
+        </w:numPr>
+      </w:pPr>
+      <w:r>
+        <w:t>Pair plot: allows to explore relations between different attributed in a dataset.</w:t>
+      </w:r>
+    </w:p>
+    <w:p>
+      <w:pPr>
+        <w:pStyle w:val="ListParagraph"/>
+        <w:numPr>
+          <w:ilvl w:val="0"/>
+          <w:numId w:val="6"/>
+        </w:numPr>
+      </w:pPr>
+      <w:r>
+        <w:t>Box plot: represents the interquartile range for all variables to be able to determine if outliers exist and gain important information about the distribution of the data</w:t>
+      </w:r>
+    </w:p>
+    <w:p>
+      <w:pPr>
+        <w:pStyle w:val="ListParagraph"/>
+        <w:numPr>
+          <w:ilvl w:val="0"/>
+          <w:numId w:val="6"/>
+        </w:numPr>
+      </w:pPr>
+      <w:r>
+        <w:t>Violin plot: shows the interquartile ranges for each variable while providing some representation for the attribute distribution at different values.</w:t>
+      </w:r>
+    </w:p>
+    <w:p>
+      <w:pPr>
+        <w:pStyle w:val="ListParagraph"/>
+        <w:numPr>
+          <w:ilvl w:val="0"/>
+          <w:numId w:val="6"/>
+        </w:numPr>
+      </w:pPr>
+      <w:r>
+        <w:t xml:space="preserve">Histogram: shows a distribution of each attribute on </w:t>
+      </w:r>
+      <w:r>
+        <w:t>its</w:t>
+      </w:r>
+      <w:r>
+        <w:t xml:space="preserve"> own for deeper analysis of each attribute</w:t>
+      </w:r>
+      <w:r>
+        <w:t>.</w:t>
+      </w:r>
+    </w:p>
+    <w:p>
+      <w:pPr>
+        <w:pStyle w:val="ListParagraph"/>
+        <w:numPr>
+          <w:ilvl w:val="0"/>
+          <w:numId w:val="6"/>
+        </w:numPr>
+      </w:pPr>
+      <w:r>
+        <w:t>Scatter Plot: Shows the distribution between two attributes on a 2D plane, to figure out how your data is scatted.</w:t>
+      </w:r>
+    </w:p>
+    <w:p>
+      <w:pPr>
+        <w:ind w:left="720"/>
+      </w:pPr>
+      <w:r>
+        <w:rPr>
+          <w:noProof/>
+        </w:rPr>
+        <w:drawing>
+          <wp:inline distT="0" distB="0" distL="0" distR="0" wp14:anchorId="4B031DA1" wp14:editId="08C6D815">
+            <wp:extent cx="4701540" cy="2404516"/>
+            <wp:effectExtent l="0" t="0" r="3810" b="0"/>
+            <wp:docPr id="6" name="Picture 6"/>
+            <wp:cNvGraphicFramePr>
+              <a:graphicFrameLocks xmlns:a="http://schemas.openxmlformats.org/drawingml/2006/main" noChangeAspect="1"/>
+            </wp:cNvGraphicFramePr>
+            <a:graphic xmlns:a="http://schemas.openxmlformats.org/drawingml/2006/main">
+              <a:graphicData uri="http://schemas.openxmlformats.org/drawingml/2006/picture">
+                <pic:pic xmlns:pic="http://schemas.openxmlformats.org/drawingml/2006/picture">
+                  <pic:nvPicPr>
+                    <pic:cNvPr id="1" name=""/>
+                    <pic:cNvPicPr/>
+                  </pic:nvPicPr>
+                  <pic:blipFill>
+                    <a:blip r:embed="rId18"/>
+                    <a:stretch>
+                      <a:fillRect/>
+                    </a:stretch>
+                  </pic:blipFill>
+                  <pic:spPr>
+                    <a:xfrm>
+                      <a:off x="0" y="0"/>
                       <a:ext cx="4723079" cy="2415532"/>
                     </a:xfrm>
                     <a:prstGeom prst="rect">
@@ -1077,6 +1247,52 @@
           </wp:inline>
         </w:drawing>
       </w:r>
+    </w:p>
+    <w:p>
+      <w:pPr>
+        <w:ind w:left="720"/>
+      </w:pPr>
+      <w:r>
+        <w:rPr>
+          <w:noProof/>
+        </w:rPr>
+        <w:drawing>
+          <wp:inline distT="0" distB="0" distL="0" distR="0" wp14:anchorId="0ADEF3C0" wp14:editId="7A63C709">
+            <wp:extent cx="5943600" cy="518795"/>
+            <wp:effectExtent l="0" t="0" r="0" b="0"/>
+            <wp:docPr id="15" name="Picture 15"/>
+            <wp:cNvGraphicFramePr>
+              <a:graphicFrameLocks xmlns:a="http://schemas.openxmlformats.org/drawingml/2006/main" noChangeAspect="1"/>
+            </wp:cNvGraphicFramePr>
+            <a:graphic xmlns:a="http://schemas.openxmlformats.org/drawingml/2006/main">
+              <a:graphicData uri="http://schemas.openxmlformats.org/drawingml/2006/picture">
+                <pic:pic xmlns:pic="http://schemas.openxmlformats.org/drawingml/2006/picture">
+                  <pic:nvPicPr>
+                    <pic:cNvPr id="1" name=""/>
+                    <pic:cNvPicPr/>
+                  </pic:nvPicPr>
+                  <pic:blipFill>
+                    <a:blip r:embed="rId19"/>
+                    <a:stretch>
+                      <a:fillRect/>
+                    </a:stretch>
+                  </pic:blipFill>
+                  <pic:spPr>
+                    <a:xfrm>
+                      <a:off x="0" y="0"/>
+                      <a:ext cx="5943600" cy="518795"/>
+                    </a:xfrm>
+                    <a:prstGeom prst="rect">
+                      <a:avLst/>
+                    </a:prstGeom>
+                  </pic:spPr>
+                </pic:pic>
+              </a:graphicData>
+            </a:graphic>
+          </wp:inline>
+        </w:drawing>
+      </w:r>
+      <w:bookmarkStart w:id="0" w:name="_GoBack"/>
       <w:bookmarkEnd w:id="0"/>
     </w:p>
     <w:sectPr>
@@ -1646,7 +1862,7 @@
       </w:pPr>
     </w:pPrDefault>
   </w:docDefaults>
-  <w:latentStyles w:defLockedState="0" w:defUIPriority="99" w:defSemiHidden="0" w:defUnhideWhenUsed="0" w:defQFormat="0" w:count="375">
+  <w:latentStyles w:defLockedState="0" w:defUIPriority="99" w:defSemiHidden="0" w:defUnhideWhenUsed="0" w:defQFormat="0" w:count="376">
     <w:lsdException w:name="Normal" w:uiPriority="0" w:qFormat="1"/>
     <w:lsdException w:name="heading 1" w:uiPriority="9" w:qFormat="1"/>
     <w:lsdException w:name="heading 2" w:semiHidden="1" w:uiPriority="9" w:unhideWhenUsed="1" w:qFormat="1"/>
@@ -1752,7 +1968,6 @@
     <w:lsdException w:name="HTML Sample" w:semiHidden="1" w:unhideWhenUsed="1"/>
     <w:lsdException w:name="HTML Typewriter" w:semiHidden="1" w:unhideWhenUsed="1"/>
     <w:lsdException w:name="HTML Variable" w:semiHidden="1" w:unhideWhenUsed="1"/>
-    <w:lsdException w:name="Normal Table" w:semiHidden="1" w:unhideWhenUsed="1"/>
     <w:lsdException w:name="annotation subject" w:semiHidden="1" w:unhideWhenUsed="1"/>
     <w:lsdException w:name="No List" w:semiHidden="1" w:unhideWhenUsed="1"/>
     <w:lsdException w:name="Outline List 1" w:semiHidden="1" w:unhideWhenUsed="1"/>
@@ -1799,10 +2014,8 @@
     <w:lsdException w:name="Table Subtle 2" w:semiHidden="1" w:unhideWhenUsed="1"/>
     <w:lsdException w:name="Table Web 1" w:semiHidden="1" w:unhideWhenUsed="1"/>
     <w:lsdException w:name="Table Web 2" w:semiHidden="1" w:unhideWhenUsed="1"/>
-    <w:lsdException w:name="Table Web 3" w:semiHidden="1" w:unhideWhenUsed="1"/>
     <w:lsdException w:name="Balloon Text" w:semiHidden="1" w:unhideWhenUsed="1"/>
     <w:lsdException w:name="Table Grid" w:uiPriority="39"/>
-    <w:lsdException w:name="Table Theme" w:semiHidden="1" w:unhideWhenUsed="1"/>
     <w:lsdException w:name="Placeholder Text" w:semiHidden="1"/>
     <w:lsdException w:name="No Spacing" w:uiPriority="1" w:qFormat="1"/>
     <w:lsdException w:name="Light Shading" w:uiPriority="60"/>
@@ -2022,6 +2235,7 @@
     <w:lsdException w:name="Smart Hyperlink" w:semiHidden="1" w:unhideWhenUsed="1"/>
     <w:lsdException w:name="Hashtag" w:semiHidden="1" w:unhideWhenUsed="1"/>
     <w:lsdException w:name="Unresolved Mention" w:semiHidden="1" w:unhideWhenUsed="1"/>
+    <w:lsdException w:name="Smart Link" w:semiHidden="1" w:unhideWhenUsed="1"/>
   </w:latentStyles>
   <w:style w:type="paragraph" w:default="1" w:styleId="Normal">
     <w:name w:val="Normal"/>
@@ -2470,7 +2684,7 @@
 </file>
 
 <file path=customXml/itemProps1.xml><?xml version="1.0" encoding="utf-8"?>
-<ds:datastoreItem xmlns:ds="http://schemas.openxmlformats.org/officeDocument/2006/customXml" ds:itemID="{81444D53-CE93-4CBA-AA25-7380FE621C50}">
+<ds:datastoreItem xmlns:ds="http://schemas.openxmlformats.org/officeDocument/2006/customXml" ds:itemID="{51F7E24E-FA35-4CD8-A982-818E77642BF2}">
   <ds:schemaRefs>
     <ds:schemaRef ds:uri="http://schemas.openxmlformats.org/officeDocument/2006/bibliography"/>
   </ds:schemaRefs>

</xml_diff>